<commit_message>
QmsDocXml EffectiveDate Tests now passing.
</commit_message>
<xml_diff>
--- a/QmsHero/QmsDocXml.Tests/Fixtures/Processing/SOP-001 Quality Manual Rev3.docx
+++ b/QmsHero/QmsDocXml.Tests/Fixtures/Processing/SOP-001 Quality Manual Rev3.docx
@@ -21620,19 +21620,19 @@
 </file>
 
 <file path=word/header1.xml><?xml version="1.0" encoding="utf-8"?>
-<w:hdr xmlns:wpc="http://schemas.microsoft.com/office/word/2010/wordprocessingCanvas" xmlns:cx="http://schemas.microsoft.com/office/drawing/2014/chartex" xmlns:cx1="http://schemas.microsoft.com/office/drawing/2015/9/8/chartex" xmlns:cx2="http://schemas.microsoft.com/office/drawing/2015/10/21/chartex" xmlns:cx3="http://schemas.microsoft.com/office/drawing/2016/5/9/chartex" xmlns:cx4="http://schemas.microsoft.com/office/drawing/2016/5/10/chartex" xmlns:cx5="http://schemas.microsoft.com/office/drawing/2016/5/11/chartex" xmlns:cx6="http://schemas.microsoft.com/office/drawing/2016/5/12/chartex" xmlns:cx7="http://schemas.microsoft.com/office/drawing/2016/5/13/chartex" xmlns:cx8="http://schemas.microsoft.com/office/drawing/2016/5/14/chartex" xmlns:mc="http://schemas.openxmlformats.org/markup-compatibility/2006" xmlns:aink="http://schemas.microsoft.com/office/drawing/2016/ink" xmlns:am3d="http://schemas.microsoft.com/office/drawing/2017/model3d" xmlns:o="urn:schemas-microsoft-com:office:office" xmlns:r="http://schemas.openxmlformats.org/officeDocument/2006/relationships" xmlns:m="http://schemas.openxmlformats.org/officeDocument/2006/math" xmlns:v="urn:schemas-microsoft-com:vml" xmlns:wp14="http://schemas.microsoft.com/office/word/2010/wordprocessingDrawing" xmlns:wp="http://schemas.openxmlformats.org/drawingml/2006/wordprocessingDrawing" xmlns:w10="urn:schemas-microsoft-com:office:word" xmlns:w="http://schemas.openxmlformats.org/wordprocessingml/2006/main" xmlns:w14="http://schemas.microsoft.com/office/word/2010/wordml" xmlns:w15="http://schemas.microsoft.com/office/word/2012/wordml" xmlns:w16cid="http://schemas.microsoft.com/office/word/2016/wordml/cid" xmlns:w16se="http://schemas.microsoft.com/office/word/2015/wordml/symex" xmlns:wpg="http://schemas.microsoft.com/office/word/2010/wordprocessingGroup" xmlns:wpi="http://schemas.microsoft.com/office/word/2010/wordprocessingInk" xmlns:wne="http://schemas.microsoft.com/office/word/2006/wordml" xmlns:wps="http://schemas.microsoft.com/office/word/2010/wordprocessingShape" mc:Ignorable="w14 w15 w16se w16cid wp14">
+<w:hdr xmlns:a="http://schemas.openxmlformats.org/drawingml/2006/main" xmlns:pic="http://schemas.openxmlformats.org/drawingml/2006/picture" xmlns:wpc="http://schemas.microsoft.com/office/word/2010/wordprocessingCanvas" xmlns:cx="http://schemas.microsoft.com/office/drawing/2014/chartex" xmlns:cx1="http://schemas.microsoft.com/office/drawing/2015/9/8/chartex" xmlns:cx2="http://schemas.microsoft.com/office/drawing/2015/10/21/chartex" xmlns:cx3="http://schemas.microsoft.com/office/drawing/2016/5/9/chartex" xmlns:cx4="http://schemas.microsoft.com/office/drawing/2016/5/10/chartex" xmlns:cx5="http://schemas.microsoft.com/office/drawing/2016/5/11/chartex" xmlns:cx6="http://schemas.microsoft.com/office/drawing/2016/5/12/chartex" xmlns:cx7="http://schemas.microsoft.com/office/drawing/2016/5/13/chartex" xmlns:cx8="http://schemas.microsoft.com/office/drawing/2016/5/14/chartex" xmlns:mc="http://schemas.openxmlformats.org/markup-compatibility/2006" xmlns:aink="http://schemas.microsoft.com/office/drawing/2016/ink" xmlns:am3d="http://schemas.microsoft.com/office/drawing/2017/model3d" xmlns:o="urn:schemas-microsoft-com:office:office" xmlns:r="http://schemas.openxmlformats.org/officeDocument/2006/relationships" xmlns:m="http://schemas.openxmlformats.org/officeDocument/2006/math" xmlns:v="urn:schemas-microsoft-com:vml" xmlns:wp14="http://schemas.microsoft.com/office/word/2010/wordprocessingDrawing" xmlns:wp="http://schemas.openxmlformats.org/drawingml/2006/wordprocessingDrawing" xmlns:w10="urn:schemas-microsoft-com:office:word" xmlns:w="http://schemas.openxmlformats.org/wordprocessingml/2006/main" xmlns:w14="http://schemas.microsoft.com/office/word/2010/wordml" xmlns:w15="http://schemas.microsoft.com/office/word/2012/wordml" xmlns:w16cid="http://schemas.microsoft.com/office/word/2016/wordml/cid" xmlns:w16se="http://schemas.microsoft.com/office/word/2015/wordml/symex" xmlns:wpg="http://schemas.microsoft.com/office/word/2010/wordprocessingGroup" xmlns:wpi="http://schemas.microsoft.com/office/word/2010/wordprocessingInk" xmlns:wne="http://schemas.microsoft.com/office/word/2006/wordml" xmlns:wps="http://schemas.microsoft.com/office/word/2010/wordprocessingShape" mc:Ignorable="w14 w15 w16se w16cid wp14">
   <w:tbl>
     <w:tblPr>
       <w:tblStyle w:val="TableGrid"/>
       <w:tblW w:w="10890" w:type="dxa"/>
       <w:jc w:val="center"/>
       <w:tblBorders>
-        <w:top w:val="single" w:sz="2" w:space="0" w:color="auto"/>
-        <w:left w:val="single" w:sz="2" w:space="0" w:color="auto"/>
-        <w:bottom w:val="single" w:sz="2" w:space="0" w:color="auto"/>
-        <w:right w:val="single" w:sz="2" w:space="0" w:color="auto"/>
-        <w:insideH w:val="single" w:sz="2" w:space="0" w:color="auto"/>
-        <w:insideV w:val="single" w:sz="2" w:space="0" w:color="auto"/>
+        <w:top w:val="single" w:color="auto" w:sz="2" w:space="0"/>
+        <w:left w:val="single" w:color="auto" w:sz="2" w:space="0"/>
+        <w:bottom w:val="single" w:color="auto" w:sz="2" w:space="0"/>
+        <w:right w:val="single" w:color="auto" w:sz="2" w:space="0"/>
+        <w:insideH w:val="single" w:color="auto" w:sz="2" w:space="0"/>
+        <w:insideV w:val="single" w:color="auto" w:sz="2" w:space="0"/>
       </w:tblBorders>
       <w:tblLook w:val="04A0" w:firstRow="1" w:lastRow="0" w:firstColumn="1" w:lastColumn="0" w:noHBand="0" w:noVBand="1"/>
     </w:tblPr>
@@ -21715,7 +21715,7 @@
           <w:tcW w:w="7875" w:type="dxa"/>
           <w:gridSpan w:val="3"/>
           <w:tcBorders>
-            <w:bottom w:val="single" w:sz="8" w:space="0" w:color="auto"/>
+            <w:bottom w:val="single" w:color="auto" w:sz="8" w:space="0"/>
           </w:tcBorders>
           <w:shd w:val="clear" w:color="auto" w:fill="F2F2F2" w:themeFill="background1" w:themeFillShade="F2"/>
           <w:vAlign w:val="center"/>
@@ -21776,7 +21776,7 @@
         <w:tcPr>
           <w:tcW w:w="3307" w:type="dxa"/>
           <w:tcBorders>
-            <w:top w:val="single" w:sz="8" w:space="0" w:color="auto"/>
+            <w:top w:val="single" w:color="auto" w:sz="8" w:space="0"/>
           </w:tcBorders>
           <w:vAlign w:val="center"/>
         </w:tcPr>
@@ -21794,35 +21794,7 @@
               <w:rFonts w:cs="Arial"/>
               <w:sz w:val="20"/>
             </w:rPr>
-            <w:t xml:space="preserve">Effective Date: </w:t>
-          </w:r>
-          <w:r>
-            <w:rPr>
-              <w:rFonts w:cs="Arial"/>
-              <w:sz w:val="20"/>
-            </w:rPr>
-            <w:t>2018-</w:t>
-          </w:r>
-          <w:r>
-            <w:rPr>
-              <w:rFonts w:cs="Arial"/>
-              <w:sz w:val="20"/>
-            </w:rPr>
-            <w:t>11</w:t>
-          </w:r>
-          <w:r>
-            <w:rPr>
-              <w:rFonts w:cs="Arial"/>
-              <w:sz w:val="20"/>
-            </w:rPr>
-            <w:t>-</w:t>
-          </w:r>
-          <w:r>
-            <w:rPr>
-              <w:rFonts w:cs="Arial"/>
-              <w:sz w:val="20"/>
-            </w:rPr>
-            <w:t>26</w:t>
+            <w:t xml:space="preserve">Effective Date: 2020-20-20</w:t>
           </w:r>
         </w:p>
       </w:tc>
@@ -21830,7 +21802,7 @@
         <w:tcPr>
           <w:tcW w:w="2721" w:type="dxa"/>
           <w:tcBorders>
-            <w:top w:val="single" w:sz="8" w:space="0" w:color="auto"/>
+            <w:top w:val="single" w:color="auto" w:sz="8" w:space="0"/>
           </w:tcBorders>
           <w:vAlign w:val="center"/>
         </w:tcPr>
@@ -21856,7 +21828,7 @@
         <w:tcPr>
           <w:tcW w:w="1847" w:type="dxa"/>
           <w:tcBorders>
-            <w:top w:val="single" w:sz="8" w:space="0" w:color="auto"/>
+            <w:top w:val="single" w:color="auto" w:sz="8" w:space="0"/>
           </w:tcBorders>
           <w:vAlign w:val="center"/>
         </w:tcPr>

</xml_diff>

<commit_message>
QmsDocXml Word Revision tests now passing.
</commit_message>
<xml_diff>
--- a/QmsHero/QmsDocXml.Tests/Fixtures/Processing/SOP-001 Quality Manual Rev3.docx
+++ b/QmsHero/QmsDocXml.Tests/Fixtures/Processing/SOP-001 Quality Manual Rev3.docx
@@ -21794,7 +21794,35 @@
               <w:rFonts w:cs="Arial"/>
               <w:sz w:val="20"/>
             </w:rPr>
-            <w:t xml:space="preserve">Effective Date: 2020-20-20</w:t>
+            <w:t xml:space="preserve">Effective Date: </w:t>
+          </w:r>
+          <w:r>
+            <w:rPr>
+              <w:rFonts w:cs="Arial"/>
+              <w:sz w:val="20"/>
+            </w:rPr>
+            <w:t>2018-</w:t>
+          </w:r>
+          <w:r>
+            <w:rPr>
+              <w:rFonts w:cs="Arial"/>
+              <w:sz w:val="20"/>
+            </w:rPr>
+            <w:t>11</w:t>
+          </w:r>
+          <w:r>
+            <w:rPr>
+              <w:rFonts w:cs="Arial"/>
+              <w:sz w:val="20"/>
+            </w:rPr>
+            <w:t>-</w:t>
+          </w:r>
+          <w:r>
+            <w:rPr>
+              <w:rFonts w:cs="Arial"/>
+              <w:sz w:val="20"/>
+            </w:rPr>
+            <w:t>26</w:t>
           </w:r>
         </w:p>
       </w:tc>
@@ -21807,20 +21835,8 @@
           <w:vAlign w:val="center"/>
         </w:tcPr>
         <w:p>
-          <w:pPr>
-            <w:pStyle w:val="Header"/>
-            <w:jc w:val="center"/>
-            <w:rPr>
-              <w:rFonts w:cs="Arial"/>
-              <w:sz w:val="20"/>
-            </w:rPr>
-          </w:pPr>
           <w:r>
-            <w:rPr>
-              <w:rFonts w:cs="Arial"/>
-              <w:sz w:val="20"/>
-            </w:rPr>
-            <w:t>Revision: 3</w:t>
+            <w:t>Rev. 20</w:t>
           </w:r>
         </w:p>
       </w:tc>

</xml_diff>

<commit_message>
Read Test for QmsDocXml.Tests now working for Logo.
</commit_message>
<xml_diff>
--- a/QmsHero/QmsDocXml.Tests/Fixtures/Processing/SOP-001 Quality Manual Rev3.docx
+++ b/QmsHero/QmsDocXml.Tests/Fixtures/Processing/SOP-001 Quality Manual Rev3.docx
@@ -21620,19 +21620,19 @@
 </file>
 
 <file path=word/header1.xml><?xml version="1.0" encoding="utf-8"?>
-<w:hdr xmlns:a="http://schemas.openxmlformats.org/drawingml/2006/main" xmlns:pic="http://schemas.openxmlformats.org/drawingml/2006/picture" xmlns:wpc="http://schemas.microsoft.com/office/word/2010/wordprocessingCanvas" xmlns:cx="http://schemas.microsoft.com/office/drawing/2014/chartex" xmlns:cx1="http://schemas.microsoft.com/office/drawing/2015/9/8/chartex" xmlns:cx2="http://schemas.microsoft.com/office/drawing/2015/10/21/chartex" xmlns:cx3="http://schemas.microsoft.com/office/drawing/2016/5/9/chartex" xmlns:cx4="http://schemas.microsoft.com/office/drawing/2016/5/10/chartex" xmlns:cx5="http://schemas.microsoft.com/office/drawing/2016/5/11/chartex" xmlns:cx6="http://schemas.microsoft.com/office/drawing/2016/5/12/chartex" xmlns:cx7="http://schemas.microsoft.com/office/drawing/2016/5/13/chartex" xmlns:cx8="http://schemas.microsoft.com/office/drawing/2016/5/14/chartex" xmlns:mc="http://schemas.openxmlformats.org/markup-compatibility/2006" xmlns:aink="http://schemas.microsoft.com/office/drawing/2016/ink" xmlns:am3d="http://schemas.microsoft.com/office/drawing/2017/model3d" xmlns:o="urn:schemas-microsoft-com:office:office" xmlns:r="http://schemas.openxmlformats.org/officeDocument/2006/relationships" xmlns:m="http://schemas.openxmlformats.org/officeDocument/2006/math" xmlns:v="urn:schemas-microsoft-com:vml" xmlns:wp14="http://schemas.microsoft.com/office/word/2010/wordprocessingDrawing" xmlns:wp="http://schemas.openxmlformats.org/drawingml/2006/wordprocessingDrawing" xmlns:w10="urn:schemas-microsoft-com:office:word" xmlns:w="http://schemas.openxmlformats.org/wordprocessingml/2006/main" xmlns:w14="http://schemas.microsoft.com/office/word/2010/wordml" xmlns:w15="http://schemas.microsoft.com/office/word/2012/wordml" xmlns:w16cid="http://schemas.microsoft.com/office/word/2016/wordml/cid" xmlns:w16se="http://schemas.microsoft.com/office/word/2015/wordml/symex" xmlns:wpg="http://schemas.microsoft.com/office/word/2010/wordprocessingGroup" xmlns:wpi="http://schemas.microsoft.com/office/word/2010/wordprocessingInk" xmlns:wne="http://schemas.microsoft.com/office/word/2006/wordml" xmlns:wps="http://schemas.microsoft.com/office/word/2010/wordprocessingShape" mc:Ignorable="w14 w15 w16se w16cid wp14">
+<w:hdr xmlns:wpc="http://schemas.microsoft.com/office/word/2010/wordprocessingCanvas" xmlns:cx="http://schemas.microsoft.com/office/drawing/2014/chartex" xmlns:cx1="http://schemas.microsoft.com/office/drawing/2015/9/8/chartex" xmlns:cx2="http://schemas.microsoft.com/office/drawing/2015/10/21/chartex" xmlns:cx3="http://schemas.microsoft.com/office/drawing/2016/5/9/chartex" xmlns:cx4="http://schemas.microsoft.com/office/drawing/2016/5/10/chartex" xmlns:cx5="http://schemas.microsoft.com/office/drawing/2016/5/11/chartex" xmlns:cx6="http://schemas.microsoft.com/office/drawing/2016/5/12/chartex" xmlns:cx7="http://schemas.microsoft.com/office/drawing/2016/5/13/chartex" xmlns:cx8="http://schemas.microsoft.com/office/drawing/2016/5/14/chartex" xmlns:mc="http://schemas.openxmlformats.org/markup-compatibility/2006" xmlns:aink="http://schemas.microsoft.com/office/drawing/2016/ink" xmlns:am3d="http://schemas.microsoft.com/office/drawing/2017/model3d" xmlns:o="urn:schemas-microsoft-com:office:office" xmlns:r="http://schemas.openxmlformats.org/officeDocument/2006/relationships" xmlns:m="http://schemas.openxmlformats.org/officeDocument/2006/math" xmlns:v="urn:schemas-microsoft-com:vml" xmlns:wp14="http://schemas.microsoft.com/office/word/2010/wordprocessingDrawing" xmlns:wp="http://schemas.openxmlformats.org/drawingml/2006/wordprocessingDrawing" xmlns:w10="urn:schemas-microsoft-com:office:word" xmlns:w="http://schemas.openxmlformats.org/wordprocessingml/2006/main" xmlns:w14="http://schemas.microsoft.com/office/word/2010/wordml" xmlns:w15="http://schemas.microsoft.com/office/word/2012/wordml" xmlns:w16cid="http://schemas.microsoft.com/office/word/2016/wordml/cid" xmlns:w16se="http://schemas.microsoft.com/office/word/2015/wordml/symex" xmlns:wpg="http://schemas.microsoft.com/office/word/2010/wordprocessingGroup" xmlns:wpi="http://schemas.microsoft.com/office/word/2010/wordprocessingInk" xmlns:wne="http://schemas.microsoft.com/office/word/2006/wordml" xmlns:wps="http://schemas.microsoft.com/office/word/2010/wordprocessingShape" mc:Ignorable="w14 w15 w16se w16cid wp14">
   <w:tbl>
     <w:tblPr>
       <w:tblStyle w:val="TableGrid"/>
       <w:tblW w:w="10890" w:type="dxa"/>
       <w:jc w:val="center"/>
       <w:tblBorders>
-        <w:top w:val="single" w:color="auto" w:sz="2" w:space="0"/>
-        <w:left w:val="single" w:color="auto" w:sz="2" w:space="0"/>
-        <w:bottom w:val="single" w:color="auto" w:sz="2" w:space="0"/>
-        <w:right w:val="single" w:color="auto" w:sz="2" w:space="0"/>
-        <w:insideH w:val="single" w:color="auto" w:sz="2" w:space="0"/>
-        <w:insideV w:val="single" w:color="auto" w:sz="2" w:space="0"/>
+        <w:top w:val="single" w:sz="2" w:space="0" w:color="auto"/>
+        <w:left w:val="single" w:sz="2" w:space="0" w:color="auto"/>
+        <w:bottom w:val="single" w:sz="2" w:space="0" w:color="auto"/>
+        <w:right w:val="single" w:sz="2" w:space="0" w:color="auto"/>
+        <w:insideH w:val="single" w:sz="2" w:space="0" w:color="auto"/>
+        <w:insideV w:val="single" w:sz="2" w:space="0" w:color="auto"/>
       </w:tblBorders>
       <w:tblLook w:val="04A0" w:firstRow="1" w:lastRow="0" w:firstColumn="1" w:lastColumn="0" w:noHBand="0" w:noVBand="1"/>
     </w:tblPr>
@@ -21715,7 +21715,7 @@
           <w:tcW w:w="7875" w:type="dxa"/>
           <w:gridSpan w:val="3"/>
           <w:tcBorders>
-            <w:bottom w:val="single" w:color="auto" w:sz="8" w:space="0"/>
+            <w:bottom w:val="single" w:sz="8" w:space="0" w:color="auto"/>
           </w:tcBorders>
           <w:shd w:val="clear" w:color="auto" w:fill="F2F2F2" w:themeFill="background1" w:themeFillShade="F2"/>
           <w:vAlign w:val="center"/>
@@ -21776,7 +21776,7 @@
         <w:tcPr>
           <w:tcW w:w="3307" w:type="dxa"/>
           <w:tcBorders>
-            <w:top w:val="single" w:color="auto" w:sz="8" w:space="0"/>
+            <w:top w:val="single" w:sz="8" w:space="0" w:color="auto"/>
           </w:tcBorders>
           <w:vAlign w:val="center"/>
         </w:tcPr>
@@ -21830,13 +21830,25 @@
         <w:tcPr>
           <w:tcW w:w="2721" w:type="dxa"/>
           <w:tcBorders>
-            <w:top w:val="single" w:color="auto" w:sz="8" w:space="0"/>
+            <w:top w:val="single" w:sz="8" w:space="0" w:color="auto"/>
           </w:tcBorders>
           <w:vAlign w:val="center"/>
         </w:tcPr>
         <w:p>
+          <w:pPr>
+            <w:pStyle w:val="Header"/>
+            <w:jc w:val="center"/>
+            <w:rPr>
+              <w:rFonts w:cs="Arial"/>
+              <w:sz w:val="20"/>
+            </w:rPr>
+          </w:pPr>
           <w:r>
-            <w:t>Rev. 20</w:t>
+            <w:rPr>
+              <w:rFonts w:cs="Arial"/>
+              <w:sz w:val="20"/>
+            </w:rPr>
+            <w:t>Revision: 3</w:t>
           </w:r>
         </w:p>
       </w:tc>
@@ -21844,7 +21856,7 @@
         <w:tcPr>
           <w:tcW w:w="1847" w:type="dxa"/>
           <w:tcBorders>
-            <w:top w:val="single" w:color="auto" w:sz="8" w:space="0"/>
+            <w:top w:val="single" w:sz="8" w:space="0" w:color="auto"/>
           </w:tcBorders>
           <w:vAlign w:val="center"/>
         </w:tcPr>

</xml_diff>

<commit_message>
Write not exactly working
</commit_message>
<xml_diff>
--- a/QmsHero/QmsDocXml.Tests/Fixtures/Processing/SOP-001 Quality Manual Rev3.docx
+++ b/QmsHero/QmsDocXml.Tests/Fixtures/Processing/SOP-001 Quality Manual Rev3.docx
@@ -21620,7 +21620,7 @@
 </file>
 
 <file path=word/header1.xml><?xml version="1.0" encoding="utf-8"?>
-<w:hdr xmlns:a="http://schemas.openxmlformats.org/drawingml/2006/main" xmlns:pic="http://schemas.openxmlformats.org/drawingml/2006/picture" xmlns:wpc="http://schemas.microsoft.com/office/word/2010/wordprocessingCanvas" xmlns:cx="http://schemas.microsoft.com/office/drawing/2014/chartex" xmlns:cx1="http://schemas.microsoft.com/office/drawing/2015/9/8/chartex" xmlns:cx2="http://schemas.microsoft.com/office/drawing/2015/10/21/chartex" xmlns:cx3="http://schemas.microsoft.com/office/drawing/2016/5/9/chartex" xmlns:cx4="http://schemas.microsoft.com/office/drawing/2016/5/10/chartex" xmlns:cx5="http://schemas.microsoft.com/office/drawing/2016/5/11/chartex" xmlns:cx6="http://schemas.microsoft.com/office/drawing/2016/5/12/chartex" xmlns:cx7="http://schemas.microsoft.com/office/drawing/2016/5/13/chartex" xmlns:cx8="http://schemas.microsoft.com/office/drawing/2016/5/14/chartex" xmlns:mc="http://schemas.openxmlformats.org/markup-compatibility/2006" xmlns:aink="http://schemas.microsoft.com/office/drawing/2016/ink" xmlns:am3d="http://schemas.microsoft.com/office/drawing/2017/model3d" xmlns:o="urn:schemas-microsoft-com:office:office" xmlns:r="http://schemas.openxmlformats.org/officeDocument/2006/relationships" xmlns:m="http://schemas.openxmlformats.org/officeDocument/2006/math" xmlns:v="urn:schemas-microsoft-com:vml" xmlns:wp14="http://schemas.microsoft.com/office/word/2010/wordprocessingDrawing" xmlns:wp="http://schemas.openxmlformats.org/drawingml/2006/wordprocessingDrawing" xmlns:w10="urn:schemas-microsoft-com:office:word" xmlns:w="http://schemas.openxmlformats.org/wordprocessingml/2006/main" xmlns:w14="http://schemas.microsoft.com/office/word/2010/wordml" xmlns:w15="http://schemas.microsoft.com/office/word/2012/wordml" xmlns:w16cid="http://schemas.microsoft.com/office/word/2016/wordml/cid" xmlns:w16se="http://schemas.microsoft.com/office/word/2015/wordml/symex" xmlns:wpg="http://schemas.microsoft.com/office/word/2010/wordprocessingGroup" xmlns:wpi="http://schemas.microsoft.com/office/word/2010/wordprocessingInk" xmlns:wne="http://schemas.microsoft.com/office/word/2006/wordml" xmlns:wps="http://schemas.microsoft.com/office/word/2010/wordprocessingShape" mc:Ignorable="w14 w15 w16se w16cid wp14">
+<w:hdr xmlns:wpc="http://schemas.microsoft.com/office/word/2010/wordprocessingCanvas" xmlns:cx="http://schemas.microsoft.com/office/drawing/2014/chartex" xmlns:cx1="http://schemas.microsoft.com/office/drawing/2015/9/8/chartex" xmlns:cx2="http://schemas.microsoft.com/office/drawing/2015/10/21/chartex" xmlns:cx3="http://schemas.microsoft.com/office/drawing/2016/5/9/chartex" xmlns:cx4="http://schemas.microsoft.com/office/drawing/2016/5/10/chartex" xmlns:cx5="http://schemas.microsoft.com/office/drawing/2016/5/11/chartex" xmlns:cx6="http://schemas.microsoft.com/office/drawing/2016/5/12/chartex" xmlns:cx7="http://schemas.microsoft.com/office/drawing/2016/5/13/chartex" xmlns:cx8="http://schemas.microsoft.com/office/drawing/2016/5/14/chartex" xmlns:mc="http://schemas.openxmlformats.org/markup-compatibility/2006" xmlns:aink="http://schemas.microsoft.com/office/drawing/2016/ink" xmlns:am3d="http://schemas.microsoft.com/office/drawing/2017/model3d" xmlns:o="urn:schemas-microsoft-com:office:office" xmlns:r="http://schemas.openxmlformats.org/officeDocument/2006/relationships" xmlns:m="http://schemas.openxmlformats.org/officeDocument/2006/math" xmlns:v="urn:schemas-microsoft-com:vml" xmlns:wp14="http://schemas.microsoft.com/office/word/2010/wordprocessingDrawing" xmlns:wp="http://schemas.openxmlformats.org/drawingml/2006/wordprocessingDrawing" xmlns:w10="urn:schemas-microsoft-com:office:word" xmlns:w="http://schemas.openxmlformats.org/wordprocessingml/2006/main" xmlns:w14="http://schemas.microsoft.com/office/word/2010/wordml" xmlns:w15="http://schemas.microsoft.com/office/word/2012/wordml" xmlns:w16cid="http://schemas.microsoft.com/office/word/2016/wordml/cid" xmlns:w16se="http://schemas.microsoft.com/office/word/2015/wordml/symex" xmlns:wpg="http://schemas.microsoft.com/office/word/2010/wordprocessingGroup" xmlns:wpi="http://schemas.microsoft.com/office/word/2010/wordprocessingInk" xmlns:wne="http://schemas.microsoft.com/office/word/2006/wordml" xmlns:wps="http://schemas.microsoft.com/office/word/2010/wordprocessingShape" mc:Ignorable="w14 w15 w16se w16cid wp14">
   <w:tbl>
     <w:tblPr>
       <w:tblStyle w:val="TableGrid"/>
@@ -21665,16 +21665,9 @@
             </w:rPr>
           </w:pPr>
           <w:r>
-            <w:rPr>
-              <w:rFonts w:cs="Arial"/>
-              <w:noProof/>
-              <w:sz w:val="20"/>
-              <w:szCs w:val="22"/>
-              <w:lang w:eastAsia="en-US"/>
-            </w:rPr>
             <w:drawing>
-              <wp:inline distT="0" distB="0" distL="0" distR="0" wp14:anchorId="4D341D25" wp14:editId="634EF818">
-                <wp:extent cx="1012874" cy="365760"/>
+              <wp:inline distT="0" distB="0" distL="0" distR="0" wp14:editId="50D07946">
+                <wp:extent cx="990000" cy="792000"/>
                 <wp:effectExtent l="0" t="0" r="0" b="0"/>
                 <wp:docPr id="1" name="Picture 1"/>
                 <wp:cNvGraphicFramePr>
@@ -21684,11 +21677,15 @@
                   <a:graphicData uri="http://schemas.openxmlformats.org/drawingml/2006/picture">
                     <pic:pic xmlns:pic="http://schemas.openxmlformats.org/drawingml/2006/picture">
                       <pic:nvPicPr>
-                        <pic:cNvPr id="1" name="GT Medical Logo II.jpg"/>
+                        <pic:cNvPr id="0" name="New Bitmap Image.jpg"/>
                         <pic:cNvPicPr/>
                       </pic:nvPicPr>
                       <pic:blipFill>
-                        <a:blip r:embed="rId1"/>
+                        <a:blip r:embed="R698a2639a6b84b2d" cstate="print">
+                          <a:extLst>
+                            <a:ext uri="{28A0092B-C50C-407E-A947-70E740481C1C}"/>
+                          </a:extLst>
+                        </a:blip>
                         <a:stretch>
                           <a:fillRect/>
                         </a:stretch>
@@ -21696,7 +21693,7 @@
                       <pic:spPr>
                         <a:xfrm>
                           <a:off x="0" y="0"/>
-                          <a:ext cx="1012874" cy="365760"/>
+                          <a:ext cx="990000" cy="792000"/>
                         </a:xfrm>
                         <a:prstGeom prst="rect">
                           <a:avLst/>

</xml_diff>

<commit_message>
Write test now working but not sizing image correctly, for QmsDocXml Logo
</commit_message>
<xml_diff>
--- a/QmsHero/QmsDocXml.Tests/Fixtures/Processing/SOP-001 Quality Manual Rev3.docx
+++ b/QmsHero/QmsDocXml.Tests/Fixtures/Processing/SOP-001 Quality Manual Rev3.docx
@@ -21620,7 +21620,7 @@
 </file>
 
 <file path=word/header1.xml><?xml version="1.0" encoding="utf-8"?>
-<w:hdr xmlns:wpc="http://schemas.microsoft.com/office/word/2010/wordprocessingCanvas" xmlns:cx="http://schemas.microsoft.com/office/drawing/2014/chartex" xmlns:cx1="http://schemas.microsoft.com/office/drawing/2015/9/8/chartex" xmlns:cx2="http://schemas.microsoft.com/office/drawing/2015/10/21/chartex" xmlns:cx3="http://schemas.microsoft.com/office/drawing/2016/5/9/chartex" xmlns:cx4="http://schemas.microsoft.com/office/drawing/2016/5/10/chartex" xmlns:cx5="http://schemas.microsoft.com/office/drawing/2016/5/11/chartex" xmlns:cx6="http://schemas.microsoft.com/office/drawing/2016/5/12/chartex" xmlns:cx7="http://schemas.microsoft.com/office/drawing/2016/5/13/chartex" xmlns:cx8="http://schemas.microsoft.com/office/drawing/2016/5/14/chartex" xmlns:mc="http://schemas.openxmlformats.org/markup-compatibility/2006" xmlns:aink="http://schemas.microsoft.com/office/drawing/2016/ink" xmlns:am3d="http://schemas.microsoft.com/office/drawing/2017/model3d" xmlns:o="urn:schemas-microsoft-com:office:office" xmlns:r="http://schemas.openxmlformats.org/officeDocument/2006/relationships" xmlns:m="http://schemas.openxmlformats.org/officeDocument/2006/math" xmlns:v="urn:schemas-microsoft-com:vml" xmlns:wp14="http://schemas.microsoft.com/office/word/2010/wordprocessingDrawing" xmlns:wp="http://schemas.openxmlformats.org/drawingml/2006/wordprocessingDrawing" xmlns:w10="urn:schemas-microsoft-com:office:word" xmlns:w="http://schemas.openxmlformats.org/wordprocessingml/2006/main" xmlns:w14="http://schemas.microsoft.com/office/word/2010/wordml" xmlns:w15="http://schemas.microsoft.com/office/word/2012/wordml" xmlns:w16cid="http://schemas.microsoft.com/office/word/2016/wordml/cid" xmlns:w16se="http://schemas.microsoft.com/office/word/2015/wordml/symex" xmlns:wpg="http://schemas.microsoft.com/office/word/2010/wordprocessingGroup" xmlns:wpi="http://schemas.microsoft.com/office/word/2010/wordprocessingInk" xmlns:wne="http://schemas.microsoft.com/office/word/2006/wordml" xmlns:wps="http://schemas.microsoft.com/office/word/2010/wordprocessingShape" mc:Ignorable="w14 w15 w16se w16cid wp14">
+<w:hdr xmlns:a="http://schemas.openxmlformats.org/drawingml/2006/main" xmlns:pic="http://schemas.openxmlformats.org/drawingml/2006/picture" xmlns:wpc="http://schemas.microsoft.com/office/word/2010/wordprocessingCanvas" xmlns:cx="http://schemas.microsoft.com/office/drawing/2014/chartex" xmlns:cx1="http://schemas.microsoft.com/office/drawing/2015/9/8/chartex" xmlns:cx2="http://schemas.microsoft.com/office/drawing/2015/10/21/chartex" xmlns:cx3="http://schemas.microsoft.com/office/drawing/2016/5/9/chartex" xmlns:cx4="http://schemas.microsoft.com/office/drawing/2016/5/10/chartex" xmlns:cx5="http://schemas.microsoft.com/office/drawing/2016/5/11/chartex" xmlns:cx6="http://schemas.microsoft.com/office/drawing/2016/5/12/chartex" xmlns:cx7="http://schemas.microsoft.com/office/drawing/2016/5/13/chartex" xmlns:cx8="http://schemas.microsoft.com/office/drawing/2016/5/14/chartex" xmlns:mc="http://schemas.openxmlformats.org/markup-compatibility/2006" xmlns:aink="http://schemas.microsoft.com/office/drawing/2016/ink" xmlns:am3d="http://schemas.microsoft.com/office/drawing/2017/model3d" xmlns:o="urn:schemas-microsoft-com:office:office" xmlns:r="http://schemas.openxmlformats.org/officeDocument/2006/relationships" xmlns:m="http://schemas.openxmlformats.org/officeDocument/2006/math" xmlns:v="urn:schemas-microsoft-com:vml" xmlns:wp14="http://schemas.microsoft.com/office/word/2010/wordprocessingDrawing" xmlns:wp="http://schemas.openxmlformats.org/drawingml/2006/wordprocessingDrawing" xmlns:w10="urn:schemas-microsoft-com:office:word" xmlns:w="http://schemas.openxmlformats.org/wordprocessingml/2006/main" xmlns:w14="http://schemas.microsoft.com/office/word/2010/wordml" xmlns:w15="http://schemas.microsoft.com/office/word/2012/wordml" xmlns:w16cid="http://schemas.microsoft.com/office/word/2016/wordml/cid" xmlns:w16se="http://schemas.microsoft.com/office/word/2015/wordml/symex" xmlns:wpg="http://schemas.microsoft.com/office/word/2010/wordprocessingGroup" xmlns:wpi="http://schemas.microsoft.com/office/word/2010/wordprocessingInk" xmlns:wne="http://schemas.microsoft.com/office/word/2006/wordml" xmlns:wps="http://schemas.microsoft.com/office/word/2010/wordprocessingShape" mc:Ignorable="w14 w15 w16se w16cid wp14">
   <w:tbl>
     <w:tblPr>
       <w:tblStyle w:val="TableGrid"/>
@@ -21665,9 +21665,16 @@
             </w:rPr>
           </w:pPr>
           <w:r>
+            <w:rPr>
+              <w:rFonts w:cs="Arial"/>
+              <w:noProof/>
+              <w:sz w:val="20"/>
+              <w:szCs w:val="22"/>
+              <w:lang w:eastAsia="en-US"/>
+            </w:rPr>
             <w:drawing>
-              <wp:inline distT="0" distB="0" distL="0" distR="0" wp14:editId="50D07946">
-                <wp:extent cx="990000" cy="792000"/>
+              <wp:inline distT="0" distB="0" distL="0" distR="0" wp14:anchorId="4D341D25" wp14:editId="634EF818">
+                <wp:extent cx="1012874" cy="365760"/>
                 <wp:effectExtent l="0" t="0" r="0" b="0"/>
                 <wp:docPr id="1" name="Picture 1"/>
                 <wp:cNvGraphicFramePr>
@@ -21677,15 +21684,11 @@
                   <a:graphicData uri="http://schemas.openxmlformats.org/drawingml/2006/picture">
                     <pic:pic xmlns:pic="http://schemas.openxmlformats.org/drawingml/2006/picture">
                       <pic:nvPicPr>
-                        <pic:cNvPr id="0" name="New Bitmap Image.jpg"/>
+                        <pic:cNvPr id="1" name="GT Medical Logo II.jpg"/>
                         <pic:cNvPicPr/>
                       </pic:nvPicPr>
                       <pic:blipFill>
-                        <a:blip r:embed="R698a2639a6b84b2d" cstate="print">
-                          <a:extLst>
-                            <a:ext uri="{28A0092B-C50C-407E-A947-70E740481C1C}"/>
-                          </a:extLst>
-                        </a:blip>
+                        <a:blip r:embed="rId1"/>
                         <a:stretch>
                           <a:fillRect/>
                         </a:stretch>
@@ -21693,7 +21696,7 @@
                       <pic:spPr>
                         <a:xfrm>
                           <a:off x="0" y="0"/>
-                          <a:ext cx="990000" cy="792000"/>
+                          <a:ext cx="1012874" cy="365760"/>
                         </a:xfrm>
                         <a:prstGeom prst="rect">
                           <a:avLst/>

</xml_diff>

<commit_message>
Logo added but is skewed, need to calculate width based on chosen height, QmsDocXml Logo.Write()
</commit_message>
<xml_diff>
--- a/QmsHero/QmsDocXml.Tests/Fixtures/Processing/SOP-001 Quality Manual Rev3.docx
+++ b/QmsHero/QmsDocXml.Tests/Fixtures/Processing/SOP-001 Quality Manual Rev3.docx
@@ -21620,7 +21620,7 @@
 </file>
 
 <file path=word/header1.xml><?xml version="1.0" encoding="utf-8"?>
-<w:hdr xmlns:a="http://schemas.openxmlformats.org/drawingml/2006/main" xmlns:pic="http://schemas.openxmlformats.org/drawingml/2006/picture" xmlns:wpc="http://schemas.microsoft.com/office/word/2010/wordprocessingCanvas" xmlns:cx="http://schemas.microsoft.com/office/drawing/2014/chartex" xmlns:cx1="http://schemas.microsoft.com/office/drawing/2015/9/8/chartex" xmlns:cx2="http://schemas.microsoft.com/office/drawing/2015/10/21/chartex" xmlns:cx3="http://schemas.microsoft.com/office/drawing/2016/5/9/chartex" xmlns:cx4="http://schemas.microsoft.com/office/drawing/2016/5/10/chartex" xmlns:cx5="http://schemas.microsoft.com/office/drawing/2016/5/11/chartex" xmlns:cx6="http://schemas.microsoft.com/office/drawing/2016/5/12/chartex" xmlns:cx7="http://schemas.microsoft.com/office/drawing/2016/5/13/chartex" xmlns:cx8="http://schemas.microsoft.com/office/drawing/2016/5/14/chartex" xmlns:mc="http://schemas.openxmlformats.org/markup-compatibility/2006" xmlns:aink="http://schemas.microsoft.com/office/drawing/2016/ink" xmlns:am3d="http://schemas.microsoft.com/office/drawing/2017/model3d" xmlns:o="urn:schemas-microsoft-com:office:office" xmlns:r="http://schemas.openxmlformats.org/officeDocument/2006/relationships" xmlns:m="http://schemas.openxmlformats.org/officeDocument/2006/math" xmlns:v="urn:schemas-microsoft-com:vml" xmlns:wp14="http://schemas.microsoft.com/office/word/2010/wordprocessingDrawing" xmlns:wp="http://schemas.openxmlformats.org/drawingml/2006/wordprocessingDrawing" xmlns:w10="urn:schemas-microsoft-com:office:word" xmlns:w="http://schemas.openxmlformats.org/wordprocessingml/2006/main" xmlns:w14="http://schemas.microsoft.com/office/word/2010/wordml" xmlns:w15="http://schemas.microsoft.com/office/word/2012/wordml" xmlns:w16cid="http://schemas.microsoft.com/office/word/2016/wordml/cid" xmlns:w16se="http://schemas.microsoft.com/office/word/2015/wordml/symex" xmlns:wpg="http://schemas.microsoft.com/office/word/2010/wordprocessingGroup" xmlns:wpi="http://schemas.microsoft.com/office/word/2010/wordprocessingInk" xmlns:wne="http://schemas.microsoft.com/office/word/2006/wordml" xmlns:wps="http://schemas.microsoft.com/office/word/2010/wordprocessingShape" mc:Ignorable="w14 w15 w16se w16cid wp14">
+<w:hdr xmlns:wpc="http://schemas.microsoft.com/office/word/2010/wordprocessingCanvas" xmlns:cx="http://schemas.microsoft.com/office/drawing/2014/chartex" xmlns:cx1="http://schemas.microsoft.com/office/drawing/2015/9/8/chartex" xmlns:cx2="http://schemas.microsoft.com/office/drawing/2015/10/21/chartex" xmlns:cx3="http://schemas.microsoft.com/office/drawing/2016/5/9/chartex" xmlns:cx4="http://schemas.microsoft.com/office/drawing/2016/5/10/chartex" xmlns:cx5="http://schemas.microsoft.com/office/drawing/2016/5/11/chartex" xmlns:cx6="http://schemas.microsoft.com/office/drawing/2016/5/12/chartex" xmlns:cx7="http://schemas.microsoft.com/office/drawing/2016/5/13/chartex" xmlns:cx8="http://schemas.microsoft.com/office/drawing/2016/5/14/chartex" xmlns:mc="http://schemas.openxmlformats.org/markup-compatibility/2006" xmlns:aink="http://schemas.microsoft.com/office/drawing/2016/ink" xmlns:am3d="http://schemas.microsoft.com/office/drawing/2017/model3d" xmlns:o="urn:schemas-microsoft-com:office:office" xmlns:r="http://schemas.openxmlformats.org/officeDocument/2006/relationships" xmlns:m="http://schemas.openxmlformats.org/officeDocument/2006/math" xmlns:v="urn:schemas-microsoft-com:vml" xmlns:wp14="http://schemas.microsoft.com/office/word/2010/wordprocessingDrawing" xmlns:wp="http://schemas.openxmlformats.org/drawingml/2006/wordprocessingDrawing" xmlns:w10="urn:schemas-microsoft-com:office:word" xmlns:w="http://schemas.openxmlformats.org/wordprocessingml/2006/main" xmlns:w14="http://schemas.microsoft.com/office/word/2010/wordml" xmlns:w15="http://schemas.microsoft.com/office/word/2012/wordml" xmlns:w16cid="http://schemas.microsoft.com/office/word/2016/wordml/cid" xmlns:w16se="http://schemas.microsoft.com/office/word/2015/wordml/symex" xmlns:wpg="http://schemas.microsoft.com/office/word/2010/wordprocessingGroup" xmlns:wpi="http://schemas.microsoft.com/office/word/2010/wordprocessingInk" xmlns:wne="http://schemas.microsoft.com/office/word/2006/wordml" xmlns:wps="http://schemas.microsoft.com/office/word/2010/wordprocessingShape" mc:Ignorable="w14 w15 w16se w16cid wp14">
   <w:tbl>
     <w:tblPr>
       <w:tblStyle w:val="TableGrid"/>
@@ -21665,16 +21665,9 @@
             </w:rPr>
           </w:pPr>
           <w:r>
-            <w:rPr>
-              <w:rFonts w:cs="Arial"/>
-              <w:noProof/>
-              <w:sz w:val="20"/>
-              <w:szCs w:val="22"/>
-              <w:lang w:eastAsia="en-US"/>
-            </w:rPr>
             <w:drawing>
-              <wp:inline distT="0" distB="0" distL="0" distR="0" wp14:anchorId="4D341D25" wp14:editId="634EF818">
-                <wp:extent cx="1012874" cy="365760"/>
+              <wp:inline distT="0" distB="0" distL="0" distR="0" wp14:editId="50D07946">
+                <wp:extent cx="990000" cy="365760"/>
                 <wp:effectExtent l="0" t="0" r="0" b="0"/>
                 <wp:docPr id="1" name="Picture 1"/>
                 <wp:cNvGraphicFramePr>
@@ -21684,11 +21677,15 @@
                   <a:graphicData uri="http://schemas.openxmlformats.org/drawingml/2006/picture">
                     <pic:pic xmlns:pic="http://schemas.openxmlformats.org/drawingml/2006/picture">
                       <pic:nvPicPr>
-                        <pic:cNvPr id="1" name="GT Medical Logo II.jpg"/>
+                        <pic:cNvPr id="0" name="New Bitmap Image.jpg"/>
                         <pic:cNvPicPr/>
                       </pic:nvPicPr>
                       <pic:blipFill>
-                        <a:blip r:embed="rId1"/>
+                        <a:blip r:embed="Rdb8c80a05eb046b9" cstate="print">
+                          <a:extLst>
+                            <a:ext uri="{28A0092B-C50C-407E-A947-70E740481C1C}"/>
+                          </a:extLst>
+                        </a:blip>
                         <a:stretch>
                           <a:fillRect/>
                         </a:stretch>
@@ -21696,7 +21693,7 @@
                       <pic:spPr>
                         <a:xfrm>
                           <a:off x="0" y="0"/>
-                          <a:ext cx="1012874" cy="365760"/>
+                          <a:ext cx="990000" cy="365760"/>
                         </a:xfrm>
                         <a:prstGeom prst="rect">
                           <a:avLst/>

</xml_diff>

<commit_message>
Logo.Write() now working...horah! QmsDocXml
</commit_message>
<xml_diff>
--- a/QmsHero/QmsDocXml.Tests/Fixtures/Processing/SOP-001 Quality Manual Rev3.docx
+++ b/QmsHero/QmsDocXml.Tests/Fixtures/Processing/SOP-001 Quality Manual Rev3.docx
@@ -21667,9 +21667,9 @@
           <w:r>
             <w:drawing>
               <wp:inline distT="0" distB="0" distL="0" distR="0" wp14:editId="50D07946">
-                <wp:extent cx="990000" cy="365760"/>
+                <wp:extent cx="669262" cy="365760"/>
                 <wp:effectExtent l="0" t="0" r="0" b="0"/>
-                <wp:docPr id="1" name="Picture 1"/>
+                <wp:docPr id="1" name="qaladder_logo.jpg"/>
                 <wp:cNvGraphicFramePr>
                   <a:graphicFrameLocks xmlns:a="http://schemas.openxmlformats.org/drawingml/2006/main" noChangeAspect="1"/>
                 </wp:cNvGraphicFramePr>
@@ -21677,11 +21677,11 @@
                   <a:graphicData uri="http://schemas.openxmlformats.org/drawingml/2006/picture">
                     <pic:pic xmlns:pic="http://schemas.openxmlformats.org/drawingml/2006/picture">
                       <pic:nvPicPr>
-                        <pic:cNvPr id="0" name="New Bitmap Image.jpg"/>
+                        <pic:cNvPr id="0" name="qaladder_logo.jpg"/>
                         <pic:cNvPicPr/>
                       </pic:nvPicPr>
                       <pic:blipFill>
-                        <a:blip r:embed="Rdb8c80a05eb046b9" cstate="print">
+                        <a:blip r:embed="Rf162ae064ce5416e" cstate="print">
                           <a:extLst>
                             <a:ext uri="{28A0092B-C50C-407E-A947-70E740481C1C}"/>
                           </a:extLst>
@@ -21693,7 +21693,7 @@
                       <pic:spPr>
                         <a:xfrm>
                           <a:off x="0" y="0"/>
-                          <a:ext cx="990000" cy="365760"/>
+                          <a:ext cx="669262" cy="365760"/>
                         </a:xfrm>
                         <a:prstGeom prst="rect">
                           <a:avLst/>

</xml_diff>